<commit_message>
Add testing docs to sprint 2
</commit_message>
<xml_diff>
--- a/docs/Master Document Sprint 2.docx
+++ b/docs/Master Document Sprint 2.docx
@@ -3175,6 +3175,7 @@
       </w:pPr>
       <w:bookmarkStart w:id="16" w:name="_Toc87862657"/>
       <w:r>
+        <w:lastRenderedPageBreak/>
         <w:t>Drawbacks</w:t>
       </w:r>
       <w:bookmarkEnd w:id="16"/>
@@ -3289,6 +3290,7 @@
       </w:pPr>
       <w:bookmarkStart w:id="20" w:name="_Toc87862661"/>
       <w:r>
+        <w:lastRenderedPageBreak/>
         <w:t>Analysis</w:t>
       </w:r>
       <w:bookmarkEnd w:id="20"/>
@@ -3459,6 +3461,7 @@
     </w:p>
     <w:p>
       <w:r>
+        <w:lastRenderedPageBreak/>
         <w:t>Verification refers to the assessment and evaluation of the process or approach while validation is about examination of the developed software product to ensure the fulfilment of the pre-defined and specified requirements, such as software specifications.</w:t>
       </w:r>
     </w:p>
@@ -3716,6 +3719,7 @@
         </w:numPr>
       </w:pPr>
       <w:r>
+        <w:lastRenderedPageBreak/>
         <w:t>Version control</w:t>
       </w:r>
     </w:p>
@@ -3807,6 +3811,7 @@
         <w:rPr>
           <w:noProof/>
         </w:rPr>
+        <w:lastRenderedPageBreak/>
         <w:drawing>
           <wp:inline distT="0" distB="0" distL="0" distR="0" wp14:anchorId="1F5BB864" wp14:editId="1CBD8BDA">
             <wp:extent cx="5922645" cy="3211195"/>
@@ -3861,14 +3866,27 @@
       <w:pPr>
         <w:pStyle w:val="Caption"/>
       </w:pPr>
-      <w:fldSimple w:instr=" SEQ Figure \* ARABIC ">
-        <w:r>
-          <w:rPr>
-            <w:noProof/>
-          </w:rPr>
-          <w:t>1</w:t>
-        </w:r>
-      </w:fldSimple>
+      <w:r>
+        <w:fldChar w:fldCharType="begin"/>
+      </w:r>
+      <w:r>
+        <w:instrText xml:space="preserve"> SEQ Figure \* ARABIC </w:instrText>
+      </w:r>
+      <w:r>
+        <w:fldChar w:fldCharType="separate"/>
+      </w:r>
+      <w:r>
+        <w:rPr>
+          <w:noProof/>
+        </w:rPr>
+        <w:t>1</w:t>
+      </w:r>
+      <w:r>
+        <w:rPr>
+          <w:noProof/>
+        </w:rPr>
+        <w:fldChar w:fldCharType="end"/>
+      </w:r>
       <w:r>
         <w:t>. Original styling for Graph</w:t>
       </w:r>
@@ -3922,28 +3940,42 @@
       <w:pPr>
         <w:pStyle w:val="Caption"/>
       </w:pPr>
-      <w:fldSimple w:instr=" SEQ Figure \* ARABIC ">
-        <w:r>
-          <w:rPr>
-            <w:noProof/>
-          </w:rPr>
-          <w:t>2</w:t>
-        </w:r>
-      </w:fldSimple>
-      <w:r>
-        <w:t>. New Styling for Graph</w:t>
-      </w:r>
-    </w:p>
-    <w:p/>
-    <w:p/>
-    <w:p>
-      <w:pPr>
-        <w:keepNext/>
-      </w:pPr>
+      <w:r>
+        <w:fldChar w:fldCharType="begin"/>
+      </w:r>
+      <w:r>
+        <w:instrText xml:space="preserve"> SEQ Figure \* ARABIC </w:instrText>
+      </w:r>
+      <w:r>
+        <w:fldChar w:fldCharType="separate"/>
+      </w:r>
       <w:r>
         <w:rPr>
           <w:noProof/>
         </w:rPr>
+        <w:t>2</w:t>
+      </w:r>
+      <w:r>
+        <w:rPr>
+          <w:noProof/>
+        </w:rPr>
+        <w:fldChar w:fldCharType="end"/>
+      </w:r>
+      <w:r>
+        <w:t>. New Styling for Graph</w:t>
+      </w:r>
+    </w:p>
+    <w:p/>
+    <w:p/>
+    <w:p>
+      <w:pPr>
+        <w:keepNext/>
+      </w:pPr>
+      <w:r>
+        <w:rPr>
+          <w:noProof/>
+        </w:rPr>
+        <w:lastRenderedPageBreak/>
         <w:drawing>
           <wp:inline distT="0" distB="0" distL="0" distR="0" wp14:anchorId="40DCBD93" wp14:editId="6F617DF3">
             <wp:extent cx="5922645" cy="3211195"/>
@@ -3998,14 +4030,27 @@
       <w:pPr>
         <w:pStyle w:val="Caption"/>
       </w:pPr>
-      <w:fldSimple w:instr=" SEQ Figure \* ARABIC ">
-        <w:r>
-          <w:rPr>
-            <w:noProof/>
-          </w:rPr>
-          <w:t>3</w:t>
-        </w:r>
-      </w:fldSimple>
+      <w:r>
+        <w:fldChar w:fldCharType="begin"/>
+      </w:r>
+      <w:r>
+        <w:instrText xml:space="preserve"> SEQ Figure \* ARABIC </w:instrText>
+      </w:r>
+      <w:r>
+        <w:fldChar w:fldCharType="separate"/>
+      </w:r>
+      <w:r>
+        <w:rPr>
+          <w:noProof/>
+        </w:rPr>
+        <w:t>3</w:t>
+      </w:r>
+      <w:r>
+        <w:rPr>
+          <w:noProof/>
+        </w:rPr>
+        <w:fldChar w:fldCharType="end"/>
+      </w:r>
       <w:r>
         <w:t>. Original styling for search page</w:t>
       </w:r>
@@ -4059,26 +4104,40 @@
       <w:pPr>
         <w:pStyle w:val="Caption"/>
       </w:pPr>
-      <w:fldSimple w:instr=" SEQ Figure \* ARABIC ">
-        <w:r>
-          <w:rPr>
-            <w:noProof/>
-          </w:rPr>
-          <w:t>4</w:t>
-        </w:r>
-      </w:fldSimple>
-      <w:r>
-        <w:t>. New styling for search page</w:t>
-      </w:r>
-    </w:p>
-    <w:p>
-      <w:pPr>
-        <w:keepNext/>
-      </w:pPr>
+      <w:r>
+        <w:fldChar w:fldCharType="begin"/>
+      </w:r>
+      <w:r>
+        <w:instrText xml:space="preserve"> SEQ Figure \* ARABIC </w:instrText>
+      </w:r>
+      <w:r>
+        <w:fldChar w:fldCharType="separate"/>
+      </w:r>
       <w:r>
         <w:rPr>
           <w:noProof/>
         </w:rPr>
+        <w:t>4</w:t>
+      </w:r>
+      <w:r>
+        <w:rPr>
+          <w:noProof/>
+        </w:rPr>
+        <w:fldChar w:fldCharType="end"/>
+      </w:r>
+      <w:r>
+        <w:t>. New styling for search page</w:t>
+      </w:r>
+    </w:p>
+    <w:p>
+      <w:pPr>
+        <w:keepNext/>
+      </w:pPr>
+      <w:r>
+        <w:rPr>
+          <w:noProof/>
+        </w:rPr>
+        <w:lastRenderedPageBreak/>
         <w:drawing>
           <wp:inline distT="0" distB="0" distL="0" distR="0" wp14:anchorId="7351BD4C" wp14:editId="21D7F896">
             <wp:extent cx="5922645" cy="3211195"/>
@@ -4133,14 +4192,27 @@
       <w:pPr>
         <w:pStyle w:val="Caption"/>
       </w:pPr>
-      <w:fldSimple w:instr=" SEQ Figure \* ARABIC ">
-        <w:r>
-          <w:rPr>
-            <w:noProof/>
-          </w:rPr>
-          <w:t>5</w:t>
-        </w:r>
-      </w:fldSimple>
+      <w:r>
+        <w:fldChar w:fldCharType="begin"/>
+      </w:r>
+      <w:r>
+        <w:instrText xml:space="preserve"> SEQ Figure \* ARABIC </w:instrText>
+      </w:r>
+      <w:r>
+        <w:fldChar w:fldCharType="separate"/>
+      </w:r>
+      <w:r>
+        <w:rPr>
+          <w:noProof/>
+        </w:rPr>
+        <w:t>5</w:t>
+      </w:r>
+      <w:r>
+        <w:rPr>
+          <w:noProof/>
+        </w:rPr>
+        <w:fldChar w:fldCharType="end"/>
+      </w:r>
       <w:r>
         <w:t>. Original styling for search results page</w:t>
       </w:r>
@@ -4194,14 +4266,27 @@
       <w:pPr>
         <w:pStyle w:val="Caption"/>
       </w:pPr>
-      <w:fldSimple w:instr=" SEQ Figure \* ARABIC ">
-        <w:r>
-          <w:rPr>
-            <w:noProof/>
-          </w:rPr>
-          <w:t>6</w:t>
-        </w:r>
-      </w:fldSimple>
+      <w:r>
+        <w:fldChar w:fldCharType="begin"/>
+      </w:r>
+      <w:r>
+        <w:instrText xml:space="preserve"> SEQ Figure \* ARABIC </w:instrText>
+      </w:r>
+      <w:r>
+        <w:fldChar w:fldCharType="separate"/>
+      </w:r>
+      <w:r>
+        <w:rPr>
+          <w:noProof/>
+        </w:rPr>
+        <w:t>6</w:t>
+      </w:r>
+      <w:r>
+        <w:rPr>
+          <w:noProof/>
+        </w:rPr>
+        <w:fldChar w:fldCharType="end"/>
+      </w:r>
       <w:r>
         <w:t>. New styling for search results page</w:t>
       </w:r>
@@ -4228,6 +4313,7 @@
       </w:pPr>
       <w:bookmarkStart w:id="34" w:name="_Toc87862675"/>
       <w:r>
+        <w:lastRenderedPageBreak/>
         <w:t>Kanban in progress</w:t>
       </w:r>
       <w:bookmarkEnd w:id="34"/>
@@ -4287,6 +4373,7 @@
         <w:pStyle w:val="Heading1"/>
       </w:pPr>
       <w:r>
+        <w:lastRenderedPageBreak/>
         <w:t>Sprint TWo</w:t>
       </w:r>
     </w:p>
@@ -4793,6 +4880,7 @@
                 <w:sz w:val="22"/>
                 <w:szCs w:val="22"/>
               </w:rPr>
+              <w:lastRenderedPageBreak/>
               <w:t>Content should be accessible in an intuitive way. This can mostly only be assessed by testing.</w:t>
             </w:r>
           </w:p>
@@ -4816,6 +4904,7 @@
                 <w:sz w:val="22"/>
                 <w:szCs w:val="22"/>
               </w:rPr>
+              <w:lastRenderedPageBreak/>
               <w:t>4</w:t>
             </w:r>
           </w:p>
@@ -6057,8 +6146,6 @@
       <w:r>
         <w:t>Testing for sprint two</w:t>
       </w:r>
-      <w:bookmarkStart w:id="38" w:name="_GoBack"/>
-      <w:bookmarkEnd w:id="38"/>
     </w:p>
     <w:tbl>
       <w:tblPr>
@@ -6214,6 +6301,12 @@
                 <w:rFonts w:ascii="Calibri" w:eastAsia="Calibri" w:hAnsi="Calibri"/>
               </w:rPr>
             </w:pPr>
+            <w:r>
+              <w:rPr>
+                <w:rFonts w:ascii="Calibri" w:eastAsia="Calibri" w:hAnsi="Calibri"/>
+              </w:rPr>
+              <w:t>As Expected.</w:t>
+            </w:r>
           </w:p>
         </w:tc>
         <w:tc>
@@ -6228,6 +6321,12 @@
                 <w:rFonts w:ascii="Calibri" w:eastAsia="Calibri" w:hAnsi="Calibri"/>
               </w:rPr>
             </w:pPr>
+            <w:r>
+              <w:rPr>
+                <w:rFonts w:ascii="Calibri" w:eastAsia="Calibri" w:hAnsi="Calibri"/>
+              </w:rPr>
+              <w:t>Screenshot 1, 3</w:t>
+            </w:r>
           </w:p>
         </w:tc>
       </w:tr>
@@ -6296,12 +6395,12 @@
             <w:shd w:val="clear" w:color="auto" w:fill="auto"/>
           </w:tcPr>
           <w:p>
-            <w:pPr>
-              <w:widowControl w:val="0"/>
-              <w:rPr>
-                <w:rFonts w:ascii="Calibri" w:eastAsia="Calibri" w:hAnsi="Calibri"/>
-              </w:rPr>
-            </w:pPr>
+            <w:r>
+              <w:rPr>
+                <w:rFonts w:ascii="Calibri" w:eastAsia="Calibri" w:hAnsi="Calibri"/>
+              </w:rPr>
+              <w:t>As Expected.</w:t>
+            </w:r>
           </w:p>
         </w:tc>
         <w:tc>
@@ -6316,6 +6415,12 @@
                 <w:rFonts w:ascii="Calibri" w:eastAsia="Calibri" w:hAnsi="Calibri"/>
               </w:rPr>
             </w:pPr>
+            <w:r>
+              <w:rPr>
+                <w:rFonts w:ascii="Calibri" w:eastAsia="Calibri" w:hAnsi="Calibri"/>
+              </w:rPr>
+              <w:t>Screenshot 2, 3</w:t>
+            </w:r>
           </w:p>
         </w:tc>
       </w:tr>
@@ -6368,12 +6473,12 @@
             <w:shd w:val="clear" w:color="auto" w:fill="auto"/>
           </w:tcPr>
           <w:p>
-            <w:pPr>
-              <w:widowControl w:val="0"/>
-              <w:rPr>
-                <w:rFonts w:ascii="Calibri" w:eastAsia="Calibri" w:hAnsi="Calibri"/>
-              </w:rPr>
-            </w:pPr>
+            <w:r>
+              <w:rPr>
+                <w:rFonts w:ascii="Calibri" w:eastAsia="Calibri" w:hAnsi="Calibri"/>
+              </w:rPr>
+              <w:t>As Expected.</w:t>
+            </w:r>
           </w:p>
         </w:tc>
         <w:tc>
@@ -6388,6 +6493,18 @@
                 <w:rFonts w:ascii="Calibri" w:eastAsia="Calibri" w:hAnsi="Calibri"/>
               </w:rPr>
             </w:pPr>
+            <w:r>
+              <w:rPr>
+                <w:rFonts w:ascii="Calibri" w:eastAsia="Calibri" w:hAnsi="Calibri"/>
+              </w:rPr>
+              <w:t xml:space="preserve">Screenshot </w:t>
+            </w:r>
+            <w:r>
+              <w:rPr>
+                <w:rFonts w:ascii="Calibri" w:eastAsia="Calibri" w:hAnsi="Calibri"/>
+              </w:rPr>
+              <w:t>4</w:t>
+            </w:r>
           </w:p>
         </w:tc>
       </w:tr>
@@ -6440,12 +6557,12 @@
             <w:shd w:val="clear" w:color="auto" w:fill="auto"/>
           </w:tcPr>
           <w:p>
-            <w:pPr>
-              <w:widowControl w:val="0"/>
-              <w:rPr>
-                <w:rFonts w:ascii="Calibri" w:eastAsia="Calibri" w:hAnsi="Calibri"/>
-              </w:rPr>
-            </w:pPr>
+            <w:r>
+              <w:rPr>
+                <w:rFonts w:ascii="Calibri" w:eastAsia="Calibri" w:hAnsi="Calibri"/>
+              </w:rPr>
+              <w:t>As Expected.</w:t>
+            </w:r>
           </w:p>
         </w:tc>
         <w:tc>
@@ -6460,6 +6577,18 @@
                 <w:rFonts w:ascii="Calibri" w:eastAsia="Calibri" w:hAnsi="Calibri"/>
               </w:rPr>
             </w:pPr>
+            <w:r>
+              <w:rPr>
+                <w:rFonts w:ascii="Calibri" w:eastAsia="Calibri" w:hAnsi="Calibri"/>
+              </w:rPr>
+              <w:t xml:space="preserve">Screenshot </w:t>
+            </w:r>
+            <w:r>
+              <w:rPr>
+                <w:rFonts w:ascii="Calibri" w:eastAsia="Calibri" w:hAnsi="Calibri"/>
+              </w:rPr>
+              <w:t>5, 6</w:t>
+            </w:r>
           </w:p>
         </w:tc>
       </w:tr>
@@ -6512,12 +6641,12 @@
             <w:shd w:val="clear" w:color="auto" w:fill="auto"/>
           </w:tcPr>
           <w:p>
-            <w:pPr>
-              <w:widowControl w:val="0"/>
-              <w:rPr>
-                <w:rFonts w:ascii="Calibri" w:eastAsia="Calibri" w:hAnsi="Calibri"/>
-              </w:rPr>
-            </w:pPr>
+            <w:r>
+              <w:rPr>
+                <w:rFonts w:ascii="Calibri" w:eastAsia="Calibri" w:hAnsi="Calibri"/>
+              </w:rPr>
+              <w:t>As Expected.</w:t>
+            </w:r>
           </w:p>
         </w:tc>
         <w:tc>
@@ -6532,15 +6661,544 @@
                 <w:rFonts w:ascii="Calibri" w:eastAsia="Calibri" w:hAnsi="Calibri"/>
               </w:rPr>
             </w:pPr>
+            <w:r>
+              <w:rPr>
+                <w:rFonts w:ascii="Calibri" w:eastAsia="Calibri" w:hAnsi="Calibri"/>
+              </w:rPr>
+              <w:t>Screenshot 7 (Table did not change</w:t>
+            </w:r>
           </w:p>
         </w:tc>
       </w:tr>
     </w:tbl>
     <w:p/>
     <w:p/>
+    <w:p>
+      <w:pPr>
+        <w:keepNext/>
+      </w:pPr>
+      <w:r>
+        <w:rPr>
+          <w:noProof/>
+        </w:rPr>
+        <w:drawing>
+          <wp:inline distT="0" distB="0" distL="0" distR="0">
+            <wp:extent cx="5943600" cy="2981145"/>
+            <wp:effectExtent l="0" t="0" r="0" b="0"/>
+            <wp:docPr id="3" name="Picture 3" descr="C:\Users\30032159\Desktop\1.png"/>
+            <wp:cNvGraphicFramePr>
+              <a:graphicFrameLocks xmlns:a="http://schemas.openxmlformats.org/drawingml/2006/main" noChangeAspect="1"/>
+            </wp:cNvGraphicFramePr>
+            <a:graphic xmlns:a="http://schemas.openxmlformats.org/drawingml/2006/main">
+              <a:graphicData uri="http://schemas.openxmlformats.org/drawingml/2006/picture">
+                <pic:pic xmlns:pic="http://schemas.openxmlformats.org/drawingml/2006/picture">
+                  <pic:nvPicPr>
+                    <pic:cNvPr id="0" name="Picture 3" descr="C:\Users\30032159\Desktop\1.png"/>
+                    <pic:cNvPicPr>
+                      <a:picLocks noChangeAspect="1" noChangeArrowheads="1"/>
+                    </pic:cNvPicPr>
+                  </pic:nvPicPr>
+                  <pic:blipFill>
+                    <a:blip r:embed="rId15" cstate="print">
+                      <a:extLst>
+                        <a:ext uri="{28A0092B-C50C-407E-A947-70E740481C1C}">
+                          <a14:useLocalDpi xmlns:a14="http://schemas.microsoft.com/office/drawing/2010/main" val="0"/>
+                        </a:ext>
+                      </a:extLst>
+                    </a:blip>
+                    <a:srcRect/>
+                    <a:stretch>
+                      <a:fillRect/>
+                    </a:stretch>
+                  </pic:blipFill>
+                  <pic:spPr bwMode="auto">
+                    <a:xfrm>
+                      <a:off x="0" y="0"/>
+                      <a:ext cx="5943600" cy="2981145"/>
+                    </a:xfrm>
+                    <a:prstGeom prst="rect">
+                      <a:avLst/>
+                    </a:prstGeom>
+                    <a:noFill/>
+                    <a:ln>
+                      <a:noFill/>
+                    </a:ln>
+                  </pic:spPr>
+                </pic:pic>
+              </a:graphicData>
+            </a:graphic>
+          </wp:inline>
+        </w:drawing>
+      </w:r>
+    </w:p>
+    <w:p>
+      <w:pPr>
+        <w:pStyle w:val="Caption"/>
+      </w:pPr>
+      <w:r>
+        <w:t xml:space="preserve">Screenshot </w:t>
+      </w:r>
+      <w:fldSimple w:instr=" SEQ Screenshot \* ARABIC ">
+        <w:r>
+          <w:rPr>
+            <w:noProof/>
+          </w:rPr>
+          <w:t>1</w:t>
+        </w:r>
+      </w:fldSimple>
+    </w:p>
+    <w:p>
+      <w:pPr>
+        <w:keepNext/>
+      </w:pPr>
+      <w:r>
+        <w:rPr>
+          <w:noProof/>
+        </w:rPr>
+        <w:drawing>
+          <wp:inline distT="0" distB="0" distL="0" distR="0">
+            <wp:extent cx="5943600" cy="2998348"/>
+            <wp:effectExtent l="0" t="0" r="0" b="0"/>
+            <wp:docPr id="7" name="Picture 7" descr="C:\Users\30032159\Desktop\2.png"/>
+            <wp:cNvGraphicFramePr>
+              <a:graphicFrameLocks xmlns:a="http://schemas.openxmlformats.org/drawingml/2006/main" noChangeAspect="1"/>
+            </wp:cNvGraphicFramePr>
+            <a:graphic xmlns:a="http://schemas.openxmlformats.org/drawingml/2006/main">
+              <a:graphicData uri="http://schemas.openxmlformats.org/drawingml/2006/picture">
+                <pic:pic xmlns:pic="http://schemas.openxmlformats.org/drawingml/2006/picture">
+                  <pic:nvPicPr>
+                    <pic:cNvPr id="0" name="Picture 4" descr="C:\Users\30032159\Desktop\2.png"/>
+                    <pic:cNvPicPr>
+                      <a:picLocks noChangeAspect="1" noChangeArrowheads="1"/>
+                    </pic:cNvPicPr>
+                  </pic:nvPicPr>
+                  <pic:blipFill>
+                    <a:blip r:embed="rId16" cstate="print">
+                      <a:extLst>
+                        <a:ext uri="{28A0092B-C50C-407E-A947-70E740481C1C}">
+                          <a14:useLocalDpi xmlns:a14="http://schemas.microsoft.com/office/drawing/2010/main" val="0"/>
+                        </a:ext>
+                      </a:extLst>
+                    </a:blip>
+                    <a:srcRect/>
+                    <a:stretch>
+                      <a:fillRect/>
+                    </a:stretch>
+                  </pic:blipFill>
+                  <pic:spPr bwMode="auto">
+                    <a:xfrm>
+                      <a:off x="0" y="0"/>
+                      <a:ext cx="5943600" cy="2998348"/>
+                    </a:xfrm>
+                    <a:prstGeom prst="rect">
+                      <a:avLst/>
+                    </a:prstGeom>
+                    <a:noFill/>
+                    <a:ln>
+                      <a:noFill/>
+                    </a:ln>
+                  </pic:spPr>
+                </pic:pic>
+              </a:graphicData>
+            </a:graphic>
+          </wp:inline>
+        </w:drawing>
+      </w:r>
+    </w:p>
+    <w:p>
+      <w:pPr>
+        <w:pStyle w:val="Caption"/>
+      </w:pPr>
+      <w:r>
+        <w:t xml:space="preserve">Screenshot </w:t>
+      </w:r>
+      <w:fldSimple w:instr=" SEQ Screenshot \* ARABIC ">
+        <w:r>
+          <w:rPr>
+            <w:noProof/>
+          </w:rPr>
+          <w:t>2</w:t>
+        </w:r>
+      </w:fldSimple>
+    </w:p>
+    <w:p>
+      <w:pPr>
+        <w:keepNext/>
+      </w:pPr>
+      <w:r>
+        <w:rPr>
+          <w:noProof/>
+        </w:rPr>
+        <w:lastRenderedPageBreak/>
+        <w:drawing>
+          <wp:inline distT="0" distB="0" distL="0" distR="0">
+            <wp:extent cx="5943600" cy="2995225"/>
+            <wp:effectExtent l="0" t="0" r="0" b="0"/>
+            <wp:docPr id="8" name="Picture 8" descr="C:\Users\30032159\Desktop\3.png"/>
+            <wp:cNvGraphicFramePr>
+              <a:graphicFrameLocks xmlns:a="http://schemas.openxmlformats.org/drawingml/2006/main" noChangeAspect="1"/>
+            </wp:cNvGraphicFramePr>
+            <a:graphic xmlns:a="http://schemas.openxmlformats.org/drawingml/2006/main">
+              <a:graphicData uri="http://schemas.openxmlformats.org/drawingml/2006/picture">
+                <pic:pic xmlns:pic="http://schemas.openxmlformats.org/drawingml/2006/picture">
+                  <pic:nvPicPr>
+                    <pic:cNvPr id="0" name="Picture 5" descr="C:\Users\30032159\Desktop\3.png"/>
+                    <pic:cNvPicPr>
+                      <a:picLocks noChangeAspect="1" noChangeArrowheads="1"/>
+                    </pic:cNvPicPr>
+                  </pic:nvPicPr>
+                  <pic:blipFill>
+                    <a:blip r:embed="rId17" cstate="print">
+                      <a:extLst>
+                        <a:ext uri="{28A0092B-C50C-407E-A947-70E740481C1C}">
+                          <a14:useLocalDpi xmlns:a14="http://schemas.microsoft.com/office/drawing/2010/main" val="0"/>
+                        </a:ext>
+                      </a:extLst>
+                    </a:blip>
+                    <a:srcRect/>
+                    <a:stretch>
+                      <a:fillRect/>
+                    </a:stretch>
+                  </pic:blipFill>
+                  <pic:spPr bwMode="auto">
+                    <a:xfrm>
+                      <a:off x="0" y="0"/>
+                      <a:ext cx="5943600" cy="2995225"/>
+                    </a:xfrm>
+                    <a:prstGeom prst="rect">
+                      <a:avLst/>
+                    </a:prstGeom>
+                    <a:noFill/>
+                    <a:ln>
+                      <a:noFill/>
+                    </a:ln>
+                  </pic:spPr>
+                </pic:pic>
+              </a:graphicData>
+            </a:graphic>
+          </wp:inline>
+        </w:drawing>
+      </w:r>
+    </w:p>
+    <w:p>
+      <w:pPr>
+        <w:pStyle w:val="Caption"/>
+      </w:pPr>
+      <w:r>
+        <w:t xml:space="preserve">Screenshot </w:t>
+      </w:r>
+      <w:fldSimple w:instr=" SEQ Screenshot \* ARABIC ">
+        <w:r>
+          <w:rPr>
+            <w:noProof/>
+          </w:rPr>
+          <w:t>3</w:t>
+        </w:r>
+      </w:fldSimple>
+    </w:p>
+    <w:p>
+      <w:pPr>
+        <w:keepNext/>
+      </w:pPr>
+      <w:r>
+        <w:rPr>
+          <w:noProof/>
+        </w:rPr>
+        <w:drawing>
+          <wp:inline distT="0" distB="0" distL="0" distR="0">
+            <wp:extent cx="5943600" cy="3001502"/>
+            <wp:effectExtent l="0" t="0" r="0" b="8890"/>
+            <wp:docPr id="10" name="Picture 10" descr="C:\Users\30032159\Desktop\4.png"/>
+            <wp:cNvGraphicFramePr>
+              <a:graphicFrameLocks xmlns:a="http://schemas.openxmlformats.org/drawingml/2006/main" noChangeAspect="1"/>
+            </wp:cNvGraphicFramePr>
+            <a:graphic xmlns:a="http://schemas.openxmlformats.org/drawingml/2006/main">
+              <a:graphicData uri="http://schemas.openxmlformats.org/drawingml/2006/picture">
+                <pic:pic xmlns:pic="http://schemas.openxmlformats.org/drawingml/2006/picture">
+                  <pic:nvPicPr>
+                    <pic:cNvPr id="0" name="Picture 6" descr="C:\Users\30032159\Desktop\4.png"/>
+                    <pic:cNvPicPr>
+                      <a:picLocks noChangeAspect="1" noChangeArrowheads="1"/>
+                    </pic:cNvPicPr>
+                  </pic:nvPicPr>
+                  <pic:blipFill>
+                    <a:blip r:embed="rId18" cstate="print">
+                      <a:extLst>
+                        <a:ext uri="{28A0092B-C50C-407E-A947-70E740481C1C}">
+                          <a14:useLocalDpi xmlns:a14="http://schemas.microsoft.com/office/drawing/2010/main" val="0"/>
+                        </a:ext>
+                      </a:extLst>
+                    </a:blip>
+                    <a:srcRect/>
+                    <a:stretch>
+                      <a:fillRect/>
+                    </a:stretch>
+                  </pic:blipFill>
+                  <pic:spPr bwMode="auto">
+                    <a:xfrm>
+                      <a:off x="0" y="0"/>
+                      <a:ext cx="5943600" cy="3001502"/>
+                    </a:xfrm>
+                    <a:prstGeom prst="rect">
+                      <a:avLst/>
+                    </a:prstGeom>
+                    <a:noFill/>
+                    <a:ln>
+                      <a:noFill/>
+                    </a:ln>
+                  </pic:spPr>
+                </pic:pic>
+              </a:graphicData>
+            </a:graphic>
+          </wp:inline>
+        </w:drawing>
+      </w:r>
+    </w:p>
+    <w:p>
+      <w:pPr>
+        <w:pStyle w:val="Caption"/>
+      </w:pPr>
+      <w:r>
+        <w:t xml:space="preserve">Screenshot </w:t>
+      </w:r>
+      <w:fldSimple w:instr=" SEQ Screenshot \* ARABIC ">
+        <w:r>
+          <w:rPr>
+            <w:noProof/>
+          </w:rPr>
+          <w:t>4</w:t>
+        </w:r>
+      </w:fldSimple>
+    </w:p>
+    <w:p>
+      <w:pPr>
+        <w:keepNext/>
+      </w:pPr>
+      <w:r>
+        <w:rPr>
+          <w:noProof/>
+        </w:rPr>
+        <w:lastRenderedPageBreak/>
+        <w:drawing>
+          <wp:inline distT="0" distB="0" distL="0" distR="0">
+            <wp:extent cx="5943600" cy="2993606"/>
+            <wp:effectExtent l="0" t="0" r="0" b="0"/>
+            <wp:docPr id="11" name="Picture 11" descr="C:\Users\30032159\Desktop\5.png"/>
+            <wp:cNvGraphicFramePr>
+              <a:graphicFrameLocks xmlns:a="http://schemas.openxmlformats.org/drawingml/2006/main" noChangeAspect="1"/>
+            </wp:cNvGraphicFramePr>
+            <a:graphic xmlns:a="http://schemas.openxmlformats.org/drawingml/2006/main">
+              <a:graphicData uri="http://schemas.openxmlformats.org/drawingml/2006/picture">
+                <pic:pic xmlns:pic="http://schemas.openxmlformats.org/drawingml/2006/picture">
+                  <pic:nvPicPr>
+                    <pic:cNvPr id="0" name="Picture 7" descr="C:\Users\30032159\Desktop\5.png"/>
+                    <pic:cNvPicPr>
+                      <a:picLocks noChangeAspect="1" noChangeArrowheads="1"/>
+                    </pic:cNvPicPr>
+                  </pic:nvPicPr>
+                  <pic:blipFill>
+                    <a:blip r:embed="rId19" cstate="print">
+                      <a:extLst>
+                        <a:ext uri="{28A0092B-C50C-407E-A947-70E740481C1C}">
+                          <a14:useLocalDpi xmlns:a14="http://schemas.microsoft.com/office/drawing/2010/main" val="0"/>
+                        </a:ext>
+                      </a:extLst>
+                    </a:blip>
+                    <a:srcRect/>
+                    <a:stretch>
+                      <a:fillRect/>
+                    </a:stretch>
+                  </pic:blipFill>
+                  <pic:spPr bwMode="auto">
+                    <a:xfrm>
+                      <a:off x="0" y="0"/>
+                      <a:ext cx="5943600" cy="2993606"/>
+                    </a:xfrm>
+                    <a:prstGeom prst="rect">
+                      <a:avLst/>
+                    </a:prstGeom>
+                    <a:noFill/>
+                    <a:ln>
+                      <a:noFill/>
+                    </a:ln>
+                  </pic:spPr>
+                </pic:pic>
+              </a:graphicData>
+            </a:graphic>
+          </wp:inline>
+        </w:drawing>
+      </w:r>
+    </w:p>
+    <w:p>
+      <w:pPr>
+        <w:pStyle w:val="Caption"/>
+      </w:pPr>
+      <w:r>
+        <w:t xml:space="preserve">Screenshot </w:t>
+      </w:r>
+      <w:fldSimple w:instr=" SEQ Screenshot \* ARABIC ">
+        <w:r>
+          <w:rPr>
+            <w:noProof/>
+          </w:rPr>
+          <w:t>5</w:t>
+        </w:r>
+      </w:fldSimple>
+    </w:p>
+    <w:p>
+      <w:pPr>
+        <w:keepNext/>
+      </w:pPr>
+      <w:r>
+        <w:rPr>
+          <w:noProof/>
+        </w:rPr>
+        <w:drawing>
+          <wp:inline distT="0" distB="0" distL="0" distR="0">
+            <wp:extent cx="5943600" cy="2643322"/>
+            <wp:effectExtent l="0" t="0" r="0" b="5080"/>
+            <wp:docPr id="12" name="Picture 12" descr="C:\Users\30032159\Desktop\6.png"/>
+            <wp:cNvGraphicFramePr>
+              <a:graphicFrameLocks xmlns:a="http://schemas.openxmlformats.org/drawingml/2006/main" noChangeAspect="1"/>
+            </wp:cNvGraphicFramePr>
+            <a:graphic xmlns:a="http://schemas.openxmlformats.org/drawingml/2006/main">
+              <a:graphicData uri="http://schemas.openxmlformats.org/drawingml/2006/picture">
+                <pic:pic xmlns:pic="http://schemas.openxmlformats.org/drawingml/2006/picture">
+                  <pic:nvPicPr>
+                    <pic:cNvPr id="0" name="Picture 8" descr="C:\Users\30032159\Desktop\6.png"/>
+                    <pic:cNvPicPr>
+                      <a:picLocks noChangeAspect="1" noChangeArrowheads="1"/>
+                    </pic:cNvPicPr>
+                  </pic:nvPicPr>
+                  <pic:blipFill>
+                    <a:blip r:embed="rId20" cstate="print">
+                      <a:extLst>
+                        <a:ext uri="{28A0092B-C50C-407E-A947-70E740481C1C}">
+                          <a14:useLocalDpi xmlns:a14="http://schemas.microsoft.com/office/drawing/2010/main" val="0"/>
+                        </a:ext>
+                      </a:extLst>
+                    </a:blip>
+                    <a:srcRect/>
+                    <a:stretch>
+                      <a:fillRect/>
+                    </a:stretch>
+                  </pic:blipFill>
+                  <pic:spPr bwMode="auto">
+                    <a:xfrm>
+                      <a:off x="0" y="0"/>
+                      <a:ext cx="5943600" cy="2643322"/>
+                    </a:xfrm>
+                    <a:prstGeom prst="rect">
+                      <a:avLst/>
+                    </a:prstGeom>
+                    <a:noFill/>
+                    <a:ln>
+                      <a:noFill/>
+                    </a:ln>
+                  </pic:spPr>
+                </pic:pic>
+              </a:graphicData>
+            </a:graphic>
+          </wp:inline>
+        </w:drawing>
+      </w:r>
+    </w:p>
+    <w:p>
+      <w:pPr>
+        <w:pStyle w:val="Caption"/>
+      </w:pPr>
+      <w:r>
+        <w:t xml:space="preserve">Screenshot </w:t>
+      </w:r>
+      <w:fldSimple w:instr=" SEQ Screenshot \* ARABIC ">
+        <w:r>
+          <w:rPr>
+            <w:noProof/>
+          </w:rPr>
+          <w:t>6</w:t>
+        </w:r>
+      </w:fldSimple>
+    </w:p>
+    <w:p>
+      <w:pPr>
+        <w:keepNext/>
+      </w:pPr>
+      <w:r>
+        <w:rPr>
+          <w:noProof/>
+        </w:rPr>
+        <w:lastRenderedPageBreak/>
+        <w:drawing>
+          <wp:inline distT="0" distB="0" distL="0" distR="0">
+            <wp:extent cx="5943600" cy="2985840"/>
+            <wp:effectExtent l="0" t="0" r="0" b="5080"/>
+            <wp:docPr id="13" name="Picture 13" descr="C:\Users\30032159\Desktop\7.png"/>
+            <wp:cNvGraphicFramePr>
+              <a:graphicFrameLocks xmlns:a="http://schemas.openxmlformats.org/drawingml/2006/main" noChangeAspect="1"/>
+            </wp:cNvGraphicFramePr>
+            <a:graphic xmlns:a="http://schemas.openxmlformats.org/drawingml/2006/main">
+              <a:graphicData uri="http://schemas.openxmlformats.org/drawingml/2006/picture">
+                <pic:pic xmlns:pic="http://schemas.openxmlformats.org/drawingml/2006/picture">
+                  <pic:nvPicPr>
+                    <pic:cNvPr id="0" name="Picture 9" descr="C:\Users\30032159\Desktop\7.png"/>
+                    <pic:cNvPicPr>
+                      <a:picLocks noChangeAspect="1" noChangeArrowheads="1"/>
+                    </pic:cNvPicPr>
+                  </pic:nvPicPr>
+                  <pic:blipFill>
+                    <a:blip r:embed="rId21" cstate="print">
+                      <a:extLst>
+                        <a:ext uri="{28A0092B-C50C-407E-A947-70E740481C1C}">
+                          <a14:useLocalDpi xmlns:a14="http://schemas.microsoft.com/office/drawing/2010/main" val="0"/>
+                        </a:ext>
+                      </a:extLst>
+                    </a:blip>
+                    <a:srcRect/>
+                    <a:stretch>
+                      <a:fillRect/>
+                    </a:stretch>
+                  </pic:blipFill>
+                  <pic:spPr bwMode="auto">
+                    <a:xfrm>
+                      <a:off x="0" y="0"/>
+                      <a:ext cx="5943600" cy="2985840"/>
+                    </a:xfrm>
+                    <a:prstGeom prst="rect">
+                      <a:avLst/>
+                    </a:prstGeom>
+                    <a:noFill/>
+                    <a:ln>
+                      <a:noFill/>
+                    </a:ln>
+                  </pic:spPr>
+                </pic:pic>
+              </a:graphicData>
+            </a:graphic>
+          </wp:inline>
+        </w:drawing>
+      </w:r>
+    </w:p>
+    <w:p>
+      <w:pPr>
+        <w:pStyle w:val="Caption"/>
+      </w:pPr>
+      <w:r>
+        <w:t xml:space="preserve">Screenshot </w:t>
+      </w:r>
+      <w:fldSimple w:instr=" SEQ Screenshot \* ARABIC ">
+        <w:r>
+          <w:rPr>
+            <w:noProof/>
+          </w:rPr>
+          <w:t>7</w:t>
+        </w:r>
+      </w:fldSimple>
+      <w:bookmarkStart w:id="38" w:name="_GoBack"/>
+      <w:bookmarkEnd w:id="38"/>
+    </w:p>
     <w:sectPr>
-      <w:headerReference w:type="default" r:id="rId15"/>
-      <w:footerReference w:type="default" r:id="rId16"/>
+      <w:headerReference w:type="default" r:id="rId22"/>
+      <w:footerReference w:type="default" r:id="rId23"/>
       <w:pgSz w:w="12240" w:h="15840"/>
       <w:pgMar w:top="1440" w:right="1440" w:bottom="1440" w:left="1440" w:header="708" w:footer="708" w:gutter="0"/>
       <w:cols w:space="708"/>
@@ -6609,7 +7267,7 @@
           <w:rPr>
             <w:noProof/>
           </w:rPr>
-          <w:t>16</w:t>
+          <w:t>18</w:t>
         </w:r>
         <w:r>
           <w:rPr>

</xml_diff>